<commit_message>
add new files; generate term lists
</commit_message>
<xml_diff>
--- a/TEMP/input/p002r_FP_++MHS_PHS_CB_G1/tl_p002r.docx
+++ b/TEMP/input/p002r_FP_++MHS_PHS_CB_G1/tl_p002r.docx
@@ -480,7 +480,7 @@
           <w:color w:val="000000"/>
           <w:rtl w:val="0"/>
         </w:rPr>
-        <w:t xml:space="preserve">Paul </w:t>
+        <w:t xml:space="preserve">Paule </w:t>
       </w:r>
       <w:r>
         <w:rPr>
@@ -537,7 +537,7 @@
           <w:color w:val="000000"/>
           <w:rtl w:val="0"/>
         </w:rPr>
-        <w:t xml:space="preserve">Paul Jove</w:t>
+        <w:t xml:space="preserve">Paule Jove</w:t>
       </w:r>
       <w:commentRangeEnd w:id="8"/>
       <w:r>

</xml_diff>